<commit_message>
IRIS display. Changed DoRead encoding to UTF-8
</commit_message>
<xml_diff>
--- a/Docs/Racing Commands.docx
+++ b/Docs/Racing Commands.docx
@@ -10,7 +10,13 @@
         </w:rPr>
       </w:pPr>
       <w:r>
-        <w:t>LOADFULLFRAME|&lt;</w:t>
+        <w:t>LOAD</w:t>
+      </w:r>
+      <w:r>
+        <w:t>IMAGE</w:t>
+      </w:r>
+      <w:r>
+        <w:t>|&lt;</w:t>
       </w:r>
       <w:r>
         <w:t>file</w:t>
@@ -26,292 +32,66 @@
           <w:i/>
           <w:iCs/>
         </w:rPr>
-        <w:t>file is located in Images folder</w:t>
-      </w:r>
-    </w:p>
-    <w:p>
-      <w:pPr>
+        <w:t>file is located in Images</w:t>
+      </w:r>
+      <w:r>
         <w:rPr>
           <w:i/>
           <w:iCs/>
         </w:rPr>
-      </w:pPr>
-      <w:r>
-        <w:t>LOADWEBPAGE|&lt;filename&gt;|</w:t>
-      </w:r>
-      <w:r>
-        <w:br/>
+        <w:t>\Ads</w:t>
       </w:r>
       <w:r>
         <w:rPr>
           <w:i/>
           <w:iCs/>
         </w:rPr>
-        <w:t>file is located in web pages folder</w:t>
+        <w:t xml:space="preserve"> folder</w:t>
       </w:r>
     </w:p>
     <w:p>
-      <w:pPr>
-        <w:rPr>
-          <w:i/>
-          <w:iCs/>
-        </w:rPr>
-      </w:pPr>
-      <w:r>
-        <w:t>LOADURL|&lt;url string&gt;|</w:t>
-      </w:r>
-      <w:r>
-        <w:br/>
-      </w:r>
-      <w:r>
-        <w:rPr>
-          <w:i/>
-          <w:iCs/>
-        </w:rPr>
-        <w:t>URL is full URL</w:t>
+      <w:r>
+        <w:t>LOADBETTING|&lt;</w:t>
+      </w:r>
+      <w:r>
+        <w:t>clsBettingBoard JSON</w:t>
+      </w:r>
+      <w:r>
+        <w:t>&gt;|</w:t>
       </w:r>
     </w:p>
     <w:p>
-      <w:pPr>
-        <w:rPr>
-          <w:i/>
-          <w:iCs/>
-        </w:rPr>
-      </w:pPr>
-      <w:r>
-        <w:t>LOADBETTINGBACKGROUND|&lt;filename&gt;|</w:t>
-      </w:r>
-      <w:r>
-        <w:br/>
-      </w:r>
-      <w:r>
-        <w:rPr>
-          <w:i/>
-          <w:iCs/>
-        </w:rPr>
-        <w:t>file is located in Images folder</w:t>
+      <w:r>
+        <w:t>UPDATEBETTING|</w:t>
+      </w:r>
+      <w:r>
+        <w:t>&lt;clsBettingBoard JSON&gt;</w:t>
+      </w:r>
+      <w:r>
+        <w:t>|</w:t>
       </w:r>
     </w:p>
     <w:p>
       <w:r>
-        <w:t>LOADBETTING|&lt;</w:t>
-      </w:r>
-      <w:r>
-        <w:t>clsBettingBoard JSON</w:t>
-      </w:r>
-      <w:r>
-        <w:t>&gt;|</w:t>
-      </w:r>
-    </w:p>
-    <w:p>
-      <w:r>
-        <w:t>UPDATEBETTING|</w:t>
-      </w:r>
-      <w:r>
-        <w:t>&lt;clsBettingBoard JSON&gt;</w:t>
-      </w:r>
-      <w:r>
-        <w:t>|</w:t>
+        <w:t>Info for Op</w:t>
+      </w:r>
+      <w:bookmarkStart w:id="0" w:name="_GoBack"/>
+      <w:bookmarkEnd w:id="0"/>
+      <w:r>
+        <w:t>: Ctrl-Q to quit</w:t>
+      </w:r>
+      <w:r>
+        <w:br/>
+        <w:t>New RC Config entry:</w:t>
+      </w:r>
+      <w:r>
+        <w:t xml:space="preserve"> </w:t>
+      </w:r>
+      <w:r>
+        <w:t>CourseLogoBrowseFilepath</w:t>
       </w:r>
     </w:p>
     <w:p/>
-    <w:p>
-      <w:r>
-        <w:t>Betting test:</w:t>
-      </w:r>
-    </w:p>
-    <w:p>
-      <w:r>
-        <w:t>5</w:t>
-      </w:r>
-      <w:r>
-        <w:t xml:space="preserve"> OK</w:t>
-      </w:r>
-      <w:r>
-        <w:br/>
-        <w:t>6</w:t>
-      </w:r>
-      <w:r>
-        <w:t xml:space="preserve"> OK</w:t>
-      </w:r>
-      <w:r>
-        <w:br/>
-        <w:t>7</w:t>
-      </w:r>
-      <w:r>
-        <w:t xml:space="preserve"> OK</w:t>
-      </w:r>
-      <w:r>
-        <w:br/>
-        <w:t>8 OK</w:t>
-      </w:r>
-      <w:r>
-        <w:br/>
-        <w:t>9</w:t>
-      </w:r>
-      <w:r>
-        <w:t xml:space="preserve"> OK</w:t>
-      </w:r>
-      <w:r>
-        <w:br/>
-        <w:t>10 OK</w:t>
-      </w:r>
-      <w:r>
-        <w:br/>
-        <w:t>11</w:t>
-      </w:r>
-      <w:r>
-        <w:t xml:space="preserve"> OK</w:t>
-      </w:r>
-      <w:r>
-        <w:br/>
-        <w:t>12</w:t>
-      </w:r>
-      <w:r>
-        <w:t xml:space="preserve"> OK</w:t>
-      </w:r>
-      <w:r>
-        <w:br/>
-        <w:t>13 OK</w:t>
-      </w:r>
-      <w:r>
-        <w:br/>
-        <w:t>14</w:t>
-      </w:r>
-      <w:r>
-        <w:t xml:space="preserve"> OK</w:t>
-      </w:r>
-      <w:r>
-        <w:br/>
-        <w:t>15</w:t>
-      </w:r>
-      <w:r>
-        <w:t xml:space="preserve"> OK</w:t>
-      </w:r>
-      <w:r>
-        <w:br/>
-        <w:t>16</w:t>
-      </w:r>
-      <w:r>
-        <w:t xml:space="preserve"> OK</w:t>
-      </w:r>
-      <w:r>
-        <w:br/>
-        <w:t>17</w:t>
-      </w:r>
-      <w:r>
-        <w:t xml:space="preserve"> OK</w:t>
-      </w:r>
-      <w:r>
-        <w:br/>
-        <w:t>18</w:t>
-      </w:r>
-      <w:r>
-        <w:t xml:space="preserve"> OK</w:t>
-      </w:r>
-      <w:bookmarkStart w:id="0" w:name="_GoBack"/>
-      <w:bookmarkEnd w:id="0"/>
-      <w:r>
-        <w:br/>
-        <w:t>19</w:t>
-      </w:r>
-      <w:r>
-        <w:br/>
-        <w:t>20</w:t>
-      </w:r>
-      <w:r>
-        <w:br/>
-        <w:t>21</w:t>
-      </w:r>
-      <w:r>
-        <w:t xml:space="preserve"> OK</w:t>
-      </w:r>
-      <w:r>
-        <w:br/>
-        <w:t>22</w:t>
-      </w:r>
-      <w:r>
-        <w:br/>
-        <w:t>23</w:t>
-      </w:r>
-      <w:r>
-        <w:br/>
-        <w:t>24</w:t>
-      </w:r>
-      <w:r>
-        <w:br/>
-        <w:t>25</w:t>
-      </w:r>
-      <w:r>
-        <w:br/>
-        <w:t>26</w:t>
-      </w:r>
-      <w:r>
-        <w:br/>
-        <w:t>27</w:t>
-      </w:r>
-      <w:r>
-        <w:br/>
-        <w:t>28</w:t>
-      </w:r>
-      <w:r>
-        <w:br/>
-        <w:t>29</w:t>
-      </w:r>
-      <w:r>
-        <w:br/>
-        <w:t>30</w:t>
-      </w:r>
-      <w:r>
-        <w:br/>
-        <w:t>31</w:t>
-      </w:r>
-      <w:r>
-        <w:br/>
-        <w:t>32</w:t>
-      </w:r>
-      <w:r>
-        <w:br/>
-        <w:t>33</w:t>
-      </w:r>
-      <w:r>
-        <w:br/>
-        <w:t>34</w:t>
-      </w:r>
-      <w:r>
-        <w:br/>
-        <w:t>35</w:t>
-      </w:r>
-      <w:r>
-        <w:br/>
-      </w:r>
-      <w:r>
-        <w:lastRenderedPageBreak/>
-        <w:t>36</w:t>
-      </w:r>
-      <w:r>
-        <w:br/>
-        <w:t>37</w:t>
-      </w:r>
-      <w:r>
-        <w:br/>
-        <w:t>38</w:t>
-      </w:r>
-      <w:r>
-        <w:br/>
-        <w:t>39</w:t>
-      </w:r>
-      <w:r>
-        <w:br/>
-        <w:t>40</w:t>
-      </w:r>
-    </w:p>
-    <w:p/>
-    <w:p>
-      <w:r>
-        <w:br w:type="page"/>
-      </w:r>
-    </w:p>
     <w:p/>
     <w:sectPr>
       <w:pgSz w:w="11906" w:h="16838"/>

</xml_diff>